<commit_message>
add link for games
</commit_message>
<xml_diff>
--- a/Gordon (Cunbo) Lee (Li) Resume.docx
+++ b/Gordon (Cunbo) Lee (Li) Resume.docx
@@ -661,6 +661,145 @@
         </w:rPr>
         <w:t>.</w:t>
       </w:r>
+    </w:p>
+    <w:p>
+      <w:pPr>
+        <w:spacing w:line="230" w:lineRule="atLeast"/>
+        <w:rPr>
+          <w:rFonts w:ascii="Times New Roman" w:hAnsi="Times New Roman" w:cs="Times New Roman"/>
+          <w:b/>
+          <w:sz w:val="26"/>
+          <w:szCs w:val="26"/>
+        </w:rPr>
+      </w:pPr>
+    </w:p>
+    <w:p>
+      <w:pPr>
+        <w:spacing w:line="230" w:lineRule="atLeast"/>
+        <w:rPr>
+          <w:rFonts w:ascii="Times New Roman" w:hAnsi="Times New Roman" w:cs="Times New Roman"/>
+          <w:szCs w:val="21"/>
+          <w:u w:val="double"/>
+        </w:rPr>
+      </w:pPr>
+      <w:r>
+        <w:rPr>
+          <w:rFonts w:ascii="Times New Roman" w:hAnsi="Times New Roman" w:cs="Times New Roman"/>
+          <w:szCs w:val="21"/>
+          <w:u w:val="double"/>
+        </w:rPr>
+        <w:t xml:space="preserve">Game projects                                                                                        </w:t>
+      </w:r>
+    </w:p>
+    <w:p>
+      <w:pPr>
+        <w:spacing w:line="230" w:lineRule="atLeast"/>
+        <w:rPr>
+          <w:rFonts w:ascii="Times New Roman" w:hAnsi="Times New Roman" w:cs="Times New Roman"/>
+          <w:b/>
+        </w:rPr>
+      </w:pPr>
+      <w:r>
+        <w:rPr>
+          <w:rFonts w:ascii="Times New Roman" w:hAnsi="Times New Roman" w:cs="Times New Roman"/>
+          <w:b/>
+        </w:rPr>
+        <w:t>NYU P</w:t>
+      </w:r>
+      <w:r>
+        <w:rPr>
+          <w:rFonts w:ascii="Times New Roman" w:hAnsi="Times New Roman" w:cs="Times New Roman"/>
+          <w:b/>
+        </w:rPr>
+        <w:t>rojects</w:t>
+      </w:r>
+    </w:p>
+    <w:p>
+      <w:pPr>
+        <w:spacing w:line="230" w:lineRule="atLeast"/>
+        <w:rPr>
+          <w:rFonts w:ascii="Times New Roman" w:hAnsi="Times New Roman" w:cs="Times New Roman"/>
+        </w:rPr>
+      </w:pPr>
+      <w:r>
+        <w:rPr>
+          <w:rFonts w:ascii="Times New Roman" w:hAnsi="Times New Roman" w:cs="Times New Roman"/>
+        </w:rPr>
+        <w:t xml:space="preserve">Dec 2016 </w:t>
+      </w:r>
+      <w:r>
+        <w:rPr>
+          <w:rFonts w:ascii="Times New Roman" w:hAnsi="Times New Roman" w:cs="Times New Roman"/>
+          <w:b/>
+        </w:rPr>
+        <w:t>“Top Down Stealth”</w:t>
+      </w:r>
+    </w:p>
+    <w:p>
+      <w:pPr>
+        <w:spacing w:line="230" w:lineRule="atLeast"/>
+        <w:rPr>
+          <w:rFonts w:ascii="Times New Roman" w:hAnsi="Times New Roman" w:cs="Times New Roman"/>
+        </w:rPr>
+      </w:pPr>
+      <w:r>
+        <w:rPr>
+          <w:rFonts w:ascii="Times New Roman" w:hAnsi="Times New Roman" w:cs="Times New Roman"/>
+        </w:rPr>
+        <w:tab/>
+      </w:r>
+    </w:p>
+    <w:p>
+      <w:pPr>
+        <w:spacing w:line="230" w:lineRule="atLeast"/>
+        <w:rPr>
+          <w:rFonts w:ascii="Times New Roman" w:hAnsi="Times New Roman" w:cs="Times New Roman"/>
+        </w:rPr>
+      </w:pPr>
+      <w:r>
+        <w:rPr>
+          <w:rFonts w:ascii="Times New Roman" w:hAnsi="Times New Roman" w:cs="Times New Roman"/>
+        </w:rPr>
+        <w:t xml:space="preserve">Nov 2016 </w:t>
+      </w:r>
+      <w:r>
+        <w:rPr>
+          <w:rFonts w:ascii="Times New Roman" w:hAnsi="Times New Roman" w:cs="Times New Roman"/>
+          <w:b/>
+        </w:rPr>
+        <w:t>“Tank Field”</w:t>
+      </w:r>
+    </w:p>
+    <w:p>
+      <w:pPr>
+        <w:spacing w:line="230" w:lineRule="atLeast"/>
+        <w:rPr>
+          <w:rFonts w:ascii="Times New Roman" w:hAnsi="Times New Roman" w:cs="Times New Roman"/>
+        </w:rPr>
+      </w:pPr>
+      <w:r>
+        <w:rPr>
+          <w:rFonts w:ascii="Times New Roman" w:hAnsi="Times New Roman" w:cs="Times New Roman"/>
+        </w:rPr>
+        <w:tab/>
+      </w:r>
+      <w:hyperlink r:id="rId8" w:history="1">
+        <w:r>
+          <w:rPr>
+            <w:rStyle w:val="a3"/>
+            <w:rFonts w:ascii="Times New Roman" w:hAnsi="Times New Roman" w:cs="Times New Roman"/>
+          </w:rPr>
+          <w:t>https://gordonlee.itch.io/tankfiled</w:t>
+        </w:r>
+      </w:hyperlink>
+    </w:p>
+    <w:p>
+      <w:pPr>
+        <w:spacing w:line="230" w:lineRule="atLeast"/>
+        <w:rPr>
+          <w:rFonts w:ascii="Times New Roman" w:hAnsi="Times New Roman" w:cs="Times New Roman"/>
+        </w:rPr>
+      </w:pPr>
       <w:bookmarkStart w:id="0" w:name="_GoBack"/>
       <w:bookmarkEnd w:id="0"/>
     </w:p>
@@ -669,72 +808,20 @@
         <w:spacing w:line="230" w:lineRule="atLeast"/>
         <w:rPr>
           <w:rFonts w:ascii="Times New Roman" w:hAnsi="Times New Roman" w:cs="Times New Roman"/>
-          <w:b/>
-          <w:sz w:val="26"/>
-          <w:szCs w:val="26"/>
-        </w:rPr>
-      </w:pPr>
-    </w:p>
-    <w:p>
-      <w:pPr>
-        <w:spacing w:line="230" w:lineRule="atLeast"/>
-        <w:rPr>
-          <w:rFonts w:ascii="Times New Roman" w:hAnsi="Times New Roman" w:cs="Times New Roman"/>
-          <w:szCs w:val="21"/>
-          <w:u w:val="double"/>
-        </w:rPr>
-      </w:pPr>
-      <w:r>
-        <w:rPr>
-          <w:rFonts w:ascii="Times New Roman" w:hAnsi="Times New Roman" w:cs="Times New Roman"/>
-          <w:szCs w:val="21"/>
-          <w:u w:val="double"/>
-        </w:rPr>
-        <w:t xml:space="preserve">Game projects                                                                                        </w:t>
-      </w:r>
-    </w:p>
-    <w:p>
-      <w:pPr>
-        <w:spacing w:line="230" w:lineRule="atLeast"/>
-        <w:rPr>
-          <w:rFonts w:ascii="Times New Roman" w:hAnsi="Times New Roman" w:cs="Times New Roman"/>
-          <w:b/>
-        </w:rPr>
-      </w:pPr>
-      <w:r>
-        <w:rPr>
-          <w:rFonts w:ascii="Times New Roman" w:hAnsi="Times New Roman" w:cs="Times New Roman"/>
-          <w:b/>
-        </w:rPr>
-        <w:t>NYU P</w:t>
-      </w:r>
-      <w:r>
-        <w:rPr>
-          <w:rFonts w:ascii="Times New Roman" w:hAnsi="Times New Roman" w:cs="Times New Roman"/>
-          <w:b/>
-        </w:rPr>
-        <w:t>rojects</w:t>
-      </w:r>
-    </w:p>
-    <w:p>
-      <w:pPr>
-        <w:spacing w:line="230" w:lineRule="atLeast"/>
-        <w:rPr>
-          <w:rFonts w:ascii="Times New Roman" w:hAnsi="Times New Roman" w:cs="Times New Roman"/>
-        </w:rPr>
-      </w:pPr>
-      <w:r>
-        <w:rPr>
-          <w:rFonts w:ascii="Times New Roman" w:hAnsi="Times New Roman" w:cs="Times New Roman"/>
-        </w:rPr>
-        <w:t xml:space="preserve">Dec 2016 </w:t>
-      </w:r>
-      <w:r>
-        <w:rPr>
-          <w:rFonts w:ascii="Times New Roman" w:hAnsi="Times New Roman" w:cs="Times New Roman"/>
-          <w:b/>
-        </w:rPr>
-        <w:t>“Top Down Stealth”</w:t>
+        </w:rPr>
+      </w:pPr>
+      <w:r>
+        <w:rPr>
+          <w:rFonts w:ascii="Times New Roman" w:hAnsi="Times New Roman" w:cs="Times New Roman"/>
+        </w:rPr>
+        <w:t xml:space="preserve">Oct 2016 </w:t>
+      </w:r>
+      <w:r>
+        <w:rPr>
+          <w:rFonts w:ascii="Times New Roman" w:hAnsi="Times New Roman" w:cs="Times New Roman"/>
+          <w:b/>
+        </w:rPr>
+        <w:t>“Catch Garbage”</w:t>
       </w:r>
     </w:p>
     <w:p>
@@ -750,76 +837,23 @@
         </w:rPr>
         <w:tab/>
       </w:r>
-    </w:p>
-    <w:p>
-      <w:pPr>
-        <w:spacing w:line="230" w:lineRule="atLeast"/>
-        <w:rPr>
-          <w:rFonts w:ascii="Times New Roman" w:hAnsi="Times New Roman" w:cs="Times New Roman"/>
-        </w:rPr>
-      </w:pPr>
-      <w:r>
-        <w:rPr>
-          <w:rFonts w:ascii="Times New Roman" w:hAnsi="Times New Roman" w:cs="Times New Roman"/>
-        </w:rPr>
-        <w:t xml:space="preserve">Nov 2016 </w:t>
-      </w:r>
-      <w:r>
-        <w:rPr>
-          <w:rFonts w:ascii="Times New Roman" w:hAnsi="Times New Roman" w:cs="Times New Roman"/>
-          <w:b/>
-        </w:rPr>
-        <w:t>“Tank Field”</w:t>
-      </w:r>
-    </w:p>
-    <w:p>
-      <w:pPr>
-        <w:spacing w:line="230" w:lineRule="atLeast"/>
-        <w:rPr>
-          <w:rFonts w:ascii="Times New Roman" w:hAnsi="Times New Roman" w:cs="Times New Roman"/>
-        </w:rPr>
-      </w:pPr>
-      <w:r>
-        <w:rPr>
-          <w:rFonts w:ascii="Times New Roman" w:hAnsi="Times New Roman" w:cs="Times New Roman"/>
-        </w:rPr>
-        <w:tab/>
-      </w:r>
-    </w:p>
-    <w:p>
-      <w:pPr>
-        <w:spacing w:line="230" w:lineRule="atLeast"/>
-        <w:rPr>
-          <w:rFonts w:ascii="Times New Roman" w:hAnsi="Times New Roman" w:cs="Times New Roman"/>
-        </w:rPr>
-      </w:pPr>
-      <w:r>
-        <w:rPr>
-          <w:rFonts w:ascii="Times New Roman" w:hAnsi="Times New Roman" w:cs="Times New Roman"/>
-        </w:rPr>
-        <w:t xml:space="preserve">Oct 2016 </w:t>
-      </w:r>
-      <w:r>
-        <w:rPr>
-          <w:rFonts w:ascii="Times New Roman" w:hAnsi="Times New Roman" w:cs="Times New Roman"/>
-          <w:b/>
-        </w:rPr>
-        <w:t>“Catch Garbage”</w:t>
-      </w:r>
-    </w:p>
-    <w:p>
-      <w:pPr>
-        <w:spacing w:line="230" w:lineRule="atLeast"/>
-        <w:rPr>
-          <w:rFonts w:ascii="Times New Roman" w:hAnsi="Times New Roman" w:cs="Times New Roman"/>
-        </w:rPr>
-      </w:pPr>
-      <w:r>
-        <w:rPr>
-          <w:rFonts w:ascii="Times New Roman" w:hAnsi="Times New Roman" w:cs="Times New Roman"/>
-        </w:rPr>
-        <w:tab/>
-      </w:r>
+      <w:hyperlink r:id="rId9" w:history="1">
+        <w:r>
+          <w:rPr>
+            <w:rStyle w:val="a3"/>
+            <w:rFonts w:ascii="Times New Roman" w:hAnsi="Times New Roman" w:cs="Times New Roman"/>
+          </w:rPr>
+          <w:t>https://gordonlee.itch.io/catchgarbage</w:t>
+        </w:r>
+      </w:hyperlink>
+    </w:p>
+    <w:p>
+      <w:pPr>
+        <w:spacing w:line="230" w:lineRule="atLeast"/>
+        <w:rPr>
+          <w:rFonts w:ascii="Times New Roman" w:hAnsi="Times New Roman" w:cs="Times New Roman"/>
+        </w:rPr>
+      </w:pPr>
     </w:p>
     <w:p>
       <w:pPr>
@@ -868,7 +902,7 @@
           <w:rFonts w:ascii="Times New Roman" w:hAnsi="Times New Roman" w:cs="Times New Roman"/>
         </w:rPr>
       </w:pPr>
-      <w:hyperlink r:id="rId8" w:history="1">
+      <w:hyperlink r:id="rId10" w:history="1">
         <w:r>
           <w:rPr>
             <w:rStyle w:val="a3"/>
@@ -907,7 +941,7 @@
           <w:rFonts w:ascii="Times New Roman" w:hAnsi="Times New Roman" w:cs="Times New Roman"/>
         </w:rPr>
       </w:pPr>
-      <w:hyperlink r:id="rId9" w:history="1">
+      <w:hyperlink r:id="rId11" w:history="1">
         <w:r>
           <w:rPr>
             <w:rStyle w:val="a3"/>
@@ -1029,7 +1063,7 @@
       <w:pPr>
         <w:spacing w:line="230" w:lineRule="atLeast"/>
         <w:rPr>
-          <w:rFonts w:ascii="Times New Roman" w:hAnsi="Times New Roman" w:cs="Times New Roman" w:hint="eastAsia"/>
+          <w:rFonts w:ascii="Times New Roman" w:hAnsi="Times New Roman" w:cs="Times New Roman"/>
         </w:rPr>
       </w:pPr>
     </w:p>

</xml_diff>